<commit_message>
Specifikáció és Use Case diagram
</commit_message>
<xml_diff>
--- a/doc/Specifikáció.docx
+++ b/doc/Specifikáció.docx
@@ -444,7 +444,13 @@
         <w:jc w:val="both"/>
       </w:pPr>
       <w:r>
-        <w:t>Az alkalmazás lehetőséget nyújt a felhasználóknak arra, hogy bejelentkezzenek, ez által</w:t>
+        <w:t xml:space="preserve">Az alkalmazás lehetőséget nyújt a felhasználóknak arra, hogy </w:t>
+      </w:r>
+      <w:r>
+        <w:t xml:space="preserve">regisztráljanak és utána </w:t>
+      </w:r>
+      <w:r>
+        <w:t>bejelentkezzenek, ez által</w:t>
       </w:r>
       <w:r>
         <w:t xml:space="preserve"> a következő </w:t>
@@ -573,8 +579,178 @@
       <w:pPr>
         <w:pStyle w:val="Cmsor1"/>
       </w:pPr>
+      <w:r>
+        <w:t>Szótár</w:t>
+      </w:r>
+    </w:p>
+    <w:p>
+      <w:r>
+        <w:rPr>
+          <w:b/>
+        </w:rPr>
+        <w:t>Kávé</w:t>
+      </w:r>
+      <w:r>
+        <w:t xml:space="preserve">: </w:t>
+      </w:r>
+      <w:r>
+        <w:t>az alkalmazás által nyilvántartott különféle kávé italok</w:t>
+      </w:r>
+      <w:r>
+        <w:t>, amelyekhez receptek rendelhetők</w:t>
+      </w:r>
+    </w:p>
+    <w:p>
+      <w:r>
+        <w:rPr>
+          <w:b/>
+        </w:rPr>
+        <w:t>Recept</w:t>
+      </w:r>
+      <w:r>
+        <w:t>:</w:t>
+      </w:r>
+      <w:r>
+        <w:t xml:space="preserve"> az egyes kávékhoz </w:t>
+      </w:r>
+      <w:r>
+        <w:t>rendelhetők, egy kávéhoz akár több is</w:t>
+      </w:r>
+      <w:r>
+        <w:t>. Ezek szöveges leírást tartalmaznak a hozzájuk tartozó kávé elkészítéséhez</w:t>
+      </w:r>
+    </w:p>
+    <w:p>
+      <w:r>
+        <w:rPr>
+          <w:b/>
+        </w:rPr>
+        <w:t>Receptkönyv</w:t>
+      </w:r>
+      <w:r>
+        <w:rPr>
+          <w:b/>
+        </w:rPr>
+        <w:t xml:space="preserve">: </w:t>
+      </w:r>
+      <w:r>
+        <w:t>az éppen bejelentkezett felhasználó által kiválasztott kávék és receptek gyűjtőhelye</w:t>
+      </w:r>
+    </w:p>
+    <w:p>
+      <w:r>
+        <w:rPr>
+          <w:b/>
+        </w:rPr>
+        <w:t>Regisztráció</w:t>
+      </w:r>
+      <w:r>
+        <w:t xml:space="preserve">: felhasználó adatainak elmentése az adatbázisba, ami alapján azonosítani </w:t>
+      </w:r>
+      <w:proofErr w:type="gramStart"/>
+      <w:r>
+        <w:t>lehet</w:t>
+      </w:r>
+      <w:proofErr w:type="gramEnd"/>
+      <w:r>
+        <w:t xml:space="preserve"> és aminek segítségével elérheti saját receptkönyvjét, vagy megoszthatja receptjeit</w:t>
+      </w:r>
+    </w:p>
+    <w:p>
+      <w:r>
+        <w:rPr>
+          <w:b/>
+        </w:rPr>
+        <w:t>Bejelentkezés</w:t>
+      </w:r>
+      <w:r>
+        <w:t xml:space="preserve">: </w:t>
+      </w:r>
+      <w:r>
+        <w:t xml:space="preserve">a regisztráció során mentett adatok megadásával a felhasználó azonosítja </w:t>
+      </w:r>
+      <w:proofErr w:type="gramStart"/>
+      <w:r>
+        <w:t>magát</w:t>
+      </w:r>
+      <w:proofErr w:type="gramEnd"/>
+      <w:r>
+        <w:t xml:space="preserve"> ami után hozzá tud férni az általa mentett receptkönyvhöz</w:t>
+      </w:r>
+    </w:p>
+    <w:p>
+      <w:r>
+        <w:rPr>
+          <w:b/>
+        </w:rPr>
+        <w:t>Kávé felvétele</w:t>
+      </w:r>
+      <w:r>
+        <w:t>: egy új kávé hozzáadása az adatbázishoz</w:t>
+      </w:r>
+    </w:p>
+    <w:p>
+      <w:r>
+        <w:rPr>
+          <w:b/>
+        </w:rPr>
+        <w:t>Recept felvétele</w:t>
+      </w:r>
+      <w:r>
+        <w:t>: egy új recept felvétele a hozzá tartozó kávéhoz</w:t>
+      </w:r>
+    </w:p>
+    <w:p>
+      <w:r>
+        <w:rPr>
+          <w:b/>
+        </w:rPr>
+        <w:t>Keresés kávék között</w:t>
+      </w:r>
+      <w:r>
+        <w:t xml:space="preserve">: annak a lehetősége, hogy az adatbázisban talált összes kávé között a keresési feltételnek megfelelő </w:t>
+      </w:r>
+      <w:r>
+        <w:t>kávék megjeleníthetők</w:t>
+      </w:r>
+    </w:p>
+    <w:p>
+      <w:r>
+        <w:rPr>
+          <w:b/>
+        </w:rPr>
+        <w:t>Receptkönyv kezelése</w:t>
+      </w:r>
+      <w:r>
+        <w:t xml:space="preserve">: a felhasználó </w:t>
+      </w:r>
+      <w:r>
+        <w:t>létrehozhat és törölhet receptkönyveket, illetve azokhoz kávékat és recepteket adhat hozzá vagy távolíthat el</w:t>
+      </w:r>
+    </w:p>
+    <w:p>
+      <w:r>
+        <w:rPr>
+          <w:b/>
+        </w:rPr>
+        <w:t>Recept megosztása</w:t>
+      </w:r>
+      <w:r>
+        <w:t>: a bejelentkezett felhasználó nevében közösségi oldalon a recept megjelenítése</w:t>
+      </w:r>
+      <w:bookmarkStart w:id="3" w:name="_GoBack"/>
+      <w:bookmarkEnd w:id="3"/>
+      <w:r>
+        <w:t xml:space="preserve"> </w:t>
+      </w:r>
+    </w:p>
+    <w:p>
+      <w:pPr>
+        <w:pStyle w:val="Cmsor1"/>
+      </w:pPr>
       <w:proofErr w:type="spellStart"/>
       <w:r>
+        <w:lastRenderedPageBreak/>
         <w:t>Use</w:t>
       </w:r>
       <w:proofErr w:type="spellEnd"/>
@@ -590,7 +766,6 @@
         <w:t xml:space="preserve"> Diagram</w:t>
       </w:r>
     </w:p>
-    <w:bookmarkStart w:id="3" w:name="_GoBack"/>
     <w:p>
       <w:pPr>
         <w:jc w:val="center"/>
@@ -616,13 +791,12 @@
             <v:path o:extrusionok="f" gradientshapeok="t" o:connecttype="rect"/>
             <o:lock v:ext="edit" aspectratio="t"/>
           </v:shapetype>
-          <v:shape id="_x0000_i1035" type="#_x0000_t75" style="width:500.25pt;height:359.25pt" o:ole="">
+          <v:shape id="_x0000_i1025" type="#_x0000_t75" style="width:500.25pt;height:359.25pt" o:ole="">
             <v:imagedata r:id="rId7" o:title=""/>
           </v:shape>
-          <o:OLEObject Type="Embed" ProgID="Visio.Drawing.15" ShapeID="_x0000_i1035" DrawAspect="Content" ObjectID="_1537633105" r:id="rId8"/>
+          <o:OLEObject Type="Embed" ProgID="Visio.Drawing.15" ShapeID="_x0000_i1025" DrawAspect="Content" ObjectID="_1537641291" r:id="rId8"/>
         </w:object>
       </w:r>
-      <w:bookmarkEnd w:id="3"/>
     </w:p>
     <w:sectPr>
       <w:pgSz w:w="12240" w:h="15840"/>

</xml_diff>

<commit_message>
Specifikáció tech részletek pontosítása
</commit_message>
<xml_diff>
--- a/doc/Specifikáció.docx
+++ b/doc/Specifikáció.docx
@@ -1,10 +1,10 @@
 
 <file path=word/document.xml><?xml version="1.0" encoding="utf-8"?>
-<w:document xmlns:wpc="http://schemas.microsoft.com/office/word/2010/wordprocessingCanvas" xmlns:cx="http://schemas.microsoft.com/office/drawing/2014/chartex" xmlns:cx1="http://schemas.microsoft.com/office/drawing/2015/9/8/chartex" xmlns:cx2="http://schemas.microsoft.com/office/drawing/2015/10/21/chartex" xmlns:mc="http://schemas.openxmlformats.org/markup-compatibility/2006" xmlns:o="urn:schemas-microsoft-com:office:office" xmlns:r="http://schemas.openxmlformats.org/officeDocument/2006/relationships" xmlns:m="http://schemas.openxmlformats.org/officeDocument/2006/math" xmlns:v="urn:schemas-microsoft-com:vml" xmlns:wp14="http://schemas.microsoft.com/office/word/2010/wordprocessingDrawing" xmlns:wp="http://schemas.openxmlformats.org/drawingml/2006/wordprocessingDrawing" xmlns:w10="urn:schemas-microsoft-com:office:word" xmlns:w="http://schemas.openxmlformats.org/wordprocessingml/2006/main" xmlns:w14="http://schemas.microsoft.com/office/word/2010/wordml" xmlns:w15="http://schemas.microsoft.com/office/word/2012/wordml" xmlns:w16se="http://schemas.microsoft.com/office/word/2015/wordml/symex" xmlns:wpg="http://schemas.microsoft.com/office/word/2010/wordprocessingGroup" xmlns:wpi="http://schemas.microsoft.com/office/word/2010/wordprocessingInk" xmlns:wne="http://schemas.microsoft.com/office/word/2006/wordml" xmlns:wps="http://schemas.microsoft.com/office/word/2010/wordprocessingShape" mc:Ignorable="w14 w15 w16se wp14">
+<w:document xmlns:wpc="http://schemas.microsoft.com/office/word/2010/wordprocessingCanvas" xmlns:cx="http://schemas.microsoft.com/office/drawing/2014/chartex" xmlns:mc="http://schemas.openxmlformats.org/markup-compatibility/2006" xmlns:o="urn:schemas-microsoft-com:office:office" xmlns:r="http://schemas.openxmlformats.org/officeDocument/2006/relationships" xmlns:m="http://schemas.openxmlformats.org/officeDocument/2006/math" xmlns:v="urn:schemas-microsoft-com:vml" xmlns:wp14="http://schemas.microsoft.com/office/word/2010/wordprocessingDrawing" xmlns:wp="http://schemas.openxmlformats.org/drawingml/2006/wordprocessingDrawing" xmlns:w10="urn:schemas-microsoft-com:office:word" xmlns:w="http://schemas.openxmlformats.org/wordprocessingml/2006/main" xmlns:w14="http://schemas.microsoft.com/office/word/2010/wordml" xmlns:w15="http://schemas.microsoft.com/office/word/2012/wordml" xmlns:w16se="http://schemas.microsoft.com/office/word/2015/wordml/symex" xmlns:wpg="http://schemas.microsoft.com/office/word/2010/wordprocessingGroup" xmlns:wpi="http://schemas.microsoft.com/office/word/2010/wordprocessingInk" xmlns:wne="http://schemas.microsoft.com/office/word/2006/wordml" xmlns:wps="http://schemas.microsoft.com/office/word/2010/wordprocessingShape" mc:Ignorable="w14 w15 w16se wp14">
   <w:body>
     <w:p>
       <w:pPr>
-        <w:pStyle w:val="Cm"/>
+        <w:pStyle w:val="Title"/>
       </w:pPr>
       <w:r>
         <w:t>Követelményspecifikáció</w:t>
@@ -12,7 +12,7 @@
     </w:p>
     <w:p>
       <w:pPr>
-        <w:pStyle w:val="Alcm"/>
+        <w:pStyle w:val="Subtitle"/>
       </w:pPr>
       <w:r>
         <w:t>Kávé receptkönyv</w:t>
@@ -20,7 +20,7 @@
     </w:p>
     <w:p>
       <w:pPr>
-        <w:pStyle w:val="Cmsor1"/>
+        <w:pStyle w:val="Heading1"/>
       </w:pPr>
       <w:r>
         <w:t>Bevezetés</w:t>
@@ -31,23 +31,7 @@
         <w:jc w:val="both"/>
       </w:pPr>
       <w:r>
-        <w:t xml:space="preserve">Ez a </w:t>
-      </w:r>
-      <w:proofErr w:type="gramStart"/>
-      <w:r>
-        <w:t>dokumentum</w:t>
-      </w:r>
-      <w:proofErr w:type="gramEnd"/>
-      <w:r>
-        <w:t xml:space="preserve"> a Szoftverarchitektúrák tantárgy házifeladatához készülő, Kávé receptkönyv alkalmazás megvalósításához szükséges információkat és leírásokat tartalmazza. A </w:t>
-      </w:r>
-      <w:proofErr w:type="gramStart"/>
-      <w:r>
-        <w:t>dokumentum</w:t>
-      </w:r>
-      <w:proofErr w:type="gramEnd"/>
-      <w:r>
-        <w:t xml:space="preserve"> célja, hogy a megrendelő (ez esetben a feladat kiírója) pontos képet kapjon az elkészítendő szoftver szembeni elvárásokról, valamint, hogy a fejlesztők az elkészítendő szoftvert minél jobban az igényekhez tudják igazítani.</w:t>
+        <w:t>Ez a dokumentum a Szoftverarchitektúrák tantárgy házifeladatához készülő, Kávé receptkönyv alkalmazás megvalósításához szükséges információkat és leírásokat tartalmazza. A dokumentum célja, hogy a megrendelő (ez esetben a feladat kiírója) pontos képet kapjon az elkészítendő szoftver szembeni elvárásokról, valamint, hogy a fejlesztők az elkészítendő szoftvert minél jobban az igényekhez tudják igazítani.</w:t>
       </w:r>
     </w:p>
     <w:p>
@@ -55,15 +39,7 @@
         <w:jc w:val="both"/>
       </w:pPr>
       <w:r>
-        <w:t xml:space="preserve">Ennek megfelelően a </w:t>
-      </w:r>
-      <w:proofErr w:type="gramStart"/>
-      <w:r>
-        <w:t>dokumentum</w:t>
-      </w:r>
-      <w:proofErr w:type="gramEnd"/>
-      <w:r>
-        <w:t xml:space="preserve"> pontos (de nem túlságosan részletekbe</w:t>
+        <w:t>Ennek megfelelően a dokumentum pontos (de nem túlságosan részletekbe</w:t>
       </w:r>
       <w:r>
         <w:t xml:space="preserve"> </w:t>
@@ -74,7 +50,7 @@
     </w:p>
     <w:p>
       <w:pPr>
-        <w:pStyle w:val="Cmsor1"/>
+        <w:pStyle w:val="Heading1"/>
       </w:pPr>
       <w:r>
         <w:t>Feladatkiírás</w:t>
@@ -90,7 +66,7 @@
     </w:p>
     <w:p>
       <w:pPr>
-        <w:pStyle w:val="Listaszerbekezds"/>
+        <w:pStyle w:val="ListParagraph"/>
         <w:numPr>
           <w:ilvl w:val="0"/>
           <w:numId w:val="2"/>
@@ -103,7 +79,7 @@
     </w:p>
     <w:p>
       <w:pPr>
-        <w:pStyle w:val="Listaszerbekezds"/>
+        <w:pStyle w:val="ListParagraph"/>
         <w:numPr>
           <w:ilvl w:val="0"/>
           <w:numId w:val="2"/>
@@ -116,7 +92,7 @@
     </w:p>
     <w:p>
       <w:pPr>
-        <w:pStyle w:val="Listaszerbekezds"/>
+        <w:pStyle w:val="ListParagraph"/>
         <w:numPr>
           <w:ilvl w:val="0"/>
           <w:numId w:val="2"/>
@@ -129,7 +105,7 @@
     </w:p>
     <w:p>
       <w:pPr>
-        <w:pStyle w:val="Listaszerbekezds"/>
+        <w:pStyle w:val="ListParagraph"/>
         <w:numPr>
           <w:ilvl w:val="0"/>
           <w:numId w:val="2"/>
@@ -142,7 +118,7 @@
     </w:p>
     <w:p>
       <w:pPr>
-        <w:pStyle w:val="Listaszerbekezds"/>
+        <w:pStyle w:val="ListParagraph"/>
         <w:numPr>
           <w:ilvl w:val="0"/>
           <w:numId w:val="2"/>
@@ -155,7 +131,7 @@
     </w:p>
     <w:p>
       <w:pPr>
-        <w:pStyle w:val="Cmsor1"/>
+        <w:pStyle w:val="Heading1"/>
       </w:pPr>
       <w:r>
         <w:t>A fejlesztő csapat</w:t>
@@ -171,7 +147,7 @@
     </w:p>
     <w:tbl>
       <w:tblPr>
-        <w:tblStyle w:val="Rcsostblzat"/>
+        <w:tblStyle w:val="TableGrid"/>
         <w:tblW w:w="0" w:type="auto"/>
         <w:tblLook w:val="04A0" w:firstRow="1" w:lastRow="0" w:firstColumn="1" w:lastColumn="0" w:noHBand="0" w:noVBand="1"/>
       </w:tblPr>
@@ -217,19 +193,11 @@
                 <w:b/>
               </w:rPr>
             </w:pPr>
-            <w:proofErr w:type="spellStart"/>
             <w:r>
               <w:rPr>
                 <w:b/>
               </w:rPr>
-              <w:t>Neptun</w:t>
-            </w:r>
-            <w:proofErr w:type="spellEnd"/>
-            <w:r>
-              <w:rPr>
-                <w:b/>
-              </w:rPr>
-              <w:t>-kód</w:t>
+              <w:t>Neptun-kód</w:t>
             </w:r>
           </w:p>
         </w:tc>
@@ -268,13 +236,11 @@
             <w:pPr>
               <w:jc w:val="center"/>
             </w:pPr>
-            <w:commentRangeStart w:id="0"/>
             <w:r>
               <w:t>Ács Péter</w:t>
             </w:r>
           </w:p>
         </w:tc>
-        <w:commentRangeEnd w:id="0"/>
         <w:tc>
           <w:tcPr>
             <w:tcW w:w="3117" w:type="dxa"/>
@@ -286,12 +252,6 @@
             <w:pPr>
               <w:jc w:val="center"/>
             </w:pPr>
-            <w:r>
-              <w:rPr>
-                <w:rStyle w:val="Jegyzethivatkozs"/>
-              </w:rPr>
-              <w:commentReference w:id="0"/>
-            </w:r>
             <w:r>
               <w:t>GHFUWW</w:t>
             </w:r>
@@ -367,21 +327,11 @@
     </w:p>
     <w:p>
       <w:pPr>
-        <w:pStyle w:val="Cmsor1"/>
-      </w:pPr>
-      <w:commentRangeStart w:id="1"/>
+        <w:pStyle w:val="Heading1"/>
+      </w:pPr>
       <w:r>
         <w:t>Részletes feladatleírás</w:t>
       </w:r>
-      <w:commentRangeEnd w:id="1"/>
-      <w:r>
-        <w:rPr>
-          <w:rStyle w:val="Jegyzethivatkozs"/>
-          <w:rFonts w:asciiTheme="minorHAnsi" w:eastAsiaTheme="minorHAnsi" w:hAnsiTheme="minorHAnsi" w:cstheme="minorBidi"/>
-          <w:color w:val="auto"/>
-        </w:rPr>
-        <w:commentReference w:id="1"/>
-      </w:r>
     </w:p>
     <w:p>
       <w:pPr>
@@ -393,7 +343,7 @@
     </w:p>
     <w:p>
       <w:pPr>
-        <w:pStyle w:val="Listaszerbekezds"/>
+        <w:pStyle w:val="ListParagraph"/>
         <w:numPr>
           <w:ilvl w:val="0"/>
           <w:numId w:val="4"/>
@@ -412,7 +362,7 @@
     </w:p>
     <w:p>
       <w:pPr>
-        <w:pStyle w:val="Listaszerbekezds"/>
+        <w:pStyle w:val="ListParagraph"/>
         <w:numPr>
           <w:ilvl w:val="0"/>
           <w:numId w:val="4"/>
@@ -428,7 +378,7 @@
     </w:p>
     <w:p>
       <w:pPr>
-        <w:pStyle w:val="Listaszerbekezds"/>
+        <w:pStyle w:val="ListParagraph"/>
         <w:numPr>
           <w:ilvl w:val="0"/>
           <w:numId w:val="4"/>
@@ -459,20 +409,12 @@
         <w:t>bejelentkezzenek, ez által</w:t>
       </w:r>
       <w:r>
-        <w:t xml:space="preserve"> a következő </w:t>
-      </w:r>
-      <w:proofErr w:type="gramStart"/>
-      <w:r>
-        <w:t>funkciók</w:t>
-      </w:r>
-      <w:proofErr w:type="gramEnd"/>
-      <w:r>
-        <w:t xml:space="preserve"> érhetők el:</w:t>
-      </w:r>
-    </w:p>
-    <w:p>
-      <w:pPr>
-        <w:pStyle w:val="Listaszerbekezds"/>
+        <w:t xml:space="preserve"> a következő funkciók érhetők el:</w:t>
+      </w:r>
+    </w:p>
+    <w:p>
+      <w:pPr>
+        <w:pStyle w:val="ListParagraph"/>
         <w:numPr>
           <w:ilvl w:val="0"/>
           <w:numId w:val="5"/>
@@ -488,7 +430,7 @@
     </w:p>
     <w:p>
       <w:pPr>
-        <w:pStyle w:val="Listaszerbekezds"/>
+        <w:pStyle w:val="ListParagraph"/>
         <w:numPr>
           <w:ilvl w:val="0"/>
           <w:numId w:val="5"/>
@@ -517,24 +459,14 @@
         <w:jc w:val="both"/>
       </w:pPr>
       <w:r>
-        <w:t xml:space="preserve">Alkalmazásunk alapvetően asztali alkalmazás lesz. A felhasználó egy úgynevezett </w:t>
-      </w:r>
-      <w:proofErr w:type="gramStart"/>
-      <w:r>
-        <w:t>kliens alkalmazáson</w:t>
-      </w:r>
-      <w:proofErr w:type="gramEnd"/>
+        <w:t>Alkalmazásunk alapvetően asztali alkalmazás lesz. A felhasználó egy úgynevezett kliens alkalmazáson</w:t>
+      </w:r>
       <w:r>
         <w:t xml:space="preserve"> </w:t>
       </w:r>
       <w:r>
-        <w:t xml:space="preserve">keresztül tudja majd elérni a kínált funkciókat. Az adatok tárolása egy beágyazott adatbázis szerveren fog történni, a felhasználónak nem kell azzal foglalkoznia, hogy az adatbázis kezeléshez bármiféle </w:t>
-      </w:r>
-      <w:proofErr w:type="gramStart"/>
-      <w:r>
-        <w:t>komponenst</w:t>
-      </w:r>
-      <w:proofErr w:type="gramEnd"/>
+        <w:t>keresztül tudja majd elérni a kínált funkciókat. Az adatok tárolása egy beágyazott adatbázis szerveren fog történni, a felhasználónak nem kell azzal foglalkoznia, hogy az adatbázis kezeléshez bármiféle komponenst</w:t>
+      </w:r>
       <w:r>
         <w:t xml:space="preserve"> </w:t>
       </w:r>
@@ -544,55 +476,43 @@
     </w:p>
     <w:p>
       <w:pPr>
-        <w:pStyle w:val="Cmsor1"/>
-      </w:pPr>
-      <w:commentRangeStart w:id="2"/>
+        <w:pStyle w:val="Heading1"/>
+      </w:pPr>
       <w:r>
         <w:t>Technikai paraméterek</w:t>
       </w:r>
-      <w:commentRangeEnd w:id="2"/>
-      <w:r>
-        <w:rPr>
-          <w:rStyle w:val="Jegyzethivatkozs"/>
-          <w:rFonts w:asciiTheme="minorHAnsi" w:eastAsiaTheme="minorHAnsi" w:hAnsiTheme="minorHAnsi" w:cstheme="minorBidi"/>
-          <w:color w:val="auto"/>
-        </w:rPr>
-        <w:commentReference w:id="2"/>
-      </w:r>
-    </w:p>
-    <w:p>
-      <w:r>
-        <w:t xml:space="preserve">Az </w:t>
-      </w:r>
-      <w:proofErr w:type="gramStart"/>
-      <w:r>
-        <w:t>alkalmazást .NET</w:t>
-      </w:r>
-      <w:proofErr w:type="gramEnd"/>
-      <w:r>
-        <w:t xml:space="preserve"> platformon készítjük, C# nyelven</w:t>
+    </w:p>
+    <w:p>
+      <w:r>
+        <w:t>Az alkalmazást .NET platformon készítjük, C# nyelven</w:t>
       </w:r>
       <w:r>
         <w:t>, ennek megfelelően a .NET keretrendszer 4.6-os verziójának telepítve kell lennie a futtató gépen</w:t>
       </w:r>
       <w:r>
-        <w:t xml:space="preserve">. A felhasználó által létrehozott kávé és recept adatokat </w:t>
-      </w:r>
-      <w:r>
-        <w:t xml:space="preserve">SQL Server </w:t>
-      </w:r>
-      <w:proofErr w:type="spellStart"/>
-      <w:r>
-        <w:t>Compact</w:t>
-      </w:r>
-      <w:proofErr w:type="spellEnd"/>
-      <w:r>
-        <w:t xml:space="preserve"> adatbázisban tároljuk.</w:t>
-      </w:r>
-    </w:p>
-    <w:p>
-      <w:pPr>
-        <w:pStyle w:val="Cmsor1"/>
+        <w:t xml:space="preserve">. A </w:t>
+      </w:r>
+      <w:r>
+        <w:t>kliens oldalon eg WPF alkalmazást használhat majd a felhasználó, míg az adatok tárolására</w:t>
+      </w:r>
+      <w:r>
+        <w:t xml:space="preserve"> </w:t>
+      </w:r>
+      <w:r>
+        <w:t xml:space="preserve">SQL Server Compact </w:t>
+      </w:r>
+      <w:bookmarkStart w:id="0" w:name="_GoBack"/>
+      <w:bookmarkEnd w:id="0"/>
+      <w:r>
+        <w:t>adatbázis fog szolgálni</w:t>
+      </w:r>
+      <w:r>
+        <w:t>.</w:t>
+      </w:r>
+    </w:p>
+    <w:p>
+      <w:pPr>
+        <w:pStyle w:val="Heading1"/>
       </w:pPr>
       <w:r>
         <w:t>Szótár</w:t>
@@ -609,15 +529,7 @@
         <w:t xml:space="preserve">: </w:t>
       </w:r>
       <w:r>
-        <w:t xml:space="preserve">Kávéital </w:t>
-      </w:r>
-      <w:proofErr w:type="gramStart"/>
-      <w:r>
-        <w:t>kategória</w:t>
-      </w:r>
-      <w:proofErr w:type="gramEnd"/>
-      <w:r>
-        <w:t>. A</w:t>
+        <w:t>Kávéital kategória. A</w:t>
       </w:r>
       <w:r>
         <w:t>z alkalmazás által nyilvántartott különféle kávé italok</w:t>
@@ -853,28 +765,13 @@
     </w:p>
     <w:p>
       <w:pPr>
-        <w:pStyle w:val="Cmsor1"/>
+        <w:pStyle w:val="Heading1"/>
         <w:spacing w:after="240"/>
       </w:pPr>
-      <w:proofErr w:type="spellStart"/>
       <w:r>
         <w:lastRenderedPageBreak/>
-        <w:t>Use</w:t>
-      </w:r>
-      <w:proofErr w:type="spellEnd"/>
-      <w:r>
-        <w:t xml:space="preserve"> </w:t>
-      </w:r>
-      <w:proofErr w:type="spellStart"/>
-      <w:r>
-        <w:t>Case</w:t>
-      </w:r>
-      <w:proofErr w:type="spellEnd"/>
-      <w:r>
-        <w:t xml:space="preserve"> Diagram</w:t>
-      </w:r>
-      <w:bookmarkStart w:id="3" w:name="_GoBack"/>
-      <w:bookmarkEnd w:id="3"/>
+        <w:t>Use Case Diagram</w:t>
+      </w:r>
     </w:p>
     <w:p>
       <w:pPr>
@@ -901,10 +798,10 @@
             <v:path o:extrusionok="f" gradientshapeok="t" o:connecttype="rect"/>
             <o:lock v:ext="edit" aspectratio="t"/>
           </v:shapetype>
-          <v:shape id="_x0000_i1025" type="#_x0000_t75" style="width:500.5pt;height:359pt" o:ole="">
-            <v:imagedata r:id="rId7" o:title=""/>
+          <v:shape id="_x0000_i1025" type="#_x0000_t75" style="width:500.25pt;height:359.25pt" o:ole="">
+            <v:imagedata r:id="rId5" o:title=""/>
           </v:shape>
-          <o:OLEObject Type="Embed" ProgID="Visio.Drawing.15" ShapeID="_x0000_i1025" DrawAspect="Content" ObjectID="_1537642755" r:id="rId8"/>
+          <o:OLEObject Type="Embed" ProgID="Visio.Drawing.15" ShapeID="_x0000_i1025" DrawAspect="Content" ObjectID="_1537786124" r:id="rId6"/>
         </w:object>
       </w:r>
     </w:p>
@@ -918,69 +815,8 @@
 </w:document>
 </file>
 
-<file path=word/comments.xml><?xml version="1.0" encoding="utf-8"?>
-<w:comments xmlns:wpc="http://schemas.microsoft.com/office/word/2010/wordprocessingCanvas" xmlns:cx="http://schemas.microsoft.com/office/drawing/2014/chartex" xmlns:cx1="http://schemas.microsoft.com/office/drawing/2015/9/8/chartex" xmlns:cx2="http://schemas.microsoft.com/office/drawing/2015/10/21/chartex" xmlns:mc="http://schemas.openxmlformats.org/markup-compatibility/2006" xmlns:o="urn:schemas-microsoft-com:office:office" xmlns:r="http://schemas.openxmlformats.org/officeDocument/2006/relationships" xmlns:m="http://schemas.openxmlformats.org/officeDocument/2006/math" xmlns:v="urn:schemas-microsoft-com:vml" xmlns:wp14="http://schemas.microsoft.com/office/word/2010/wordprocessingDrawing" xmlns:wp="http://schemas.openxmlformats.org/drawingml/2006/wordprocessingDrawing" xmlns:w10="urn:schemas-microsoft-com:office:word" xmlns:w="http://schemas.openxmlformats.org/wordprocessingml/2006/main" xmlns:w14="http://schemas.microsoft.com/office/word/2010/wordml" xmlns:w15="http://schemas.microsoft.com/office/word/2012/wordml" xmlns:w16se="http://schemas.microsoft.com/office/word/2015/wordml/symex" xmlns:wpg="http://schemas.microsoft.com/office/word/2010/wordprocessingGroup" xmlns:wpi="http://schemas.microsoft.com/office/word/2010/wordprocessingInk" xmlns:wne="http://schemas.microsoft.com/office/word/2006/wordml" xmlns:wps="http://schemas.microsoft.com/office/word/2010/wordprocessingShape" mc:Ignorable="w14 w15 w16se wp14">
-  <w:comment w:id="0" w:author="Sebő Balázs" w:date="2016-10-10T19:10:00Z" w:initials="S.B.">
-    <w:p>
-      <w:pPr>
-        <w:pStyle w:val="Jegyzetszveg"/>
-      </w:pPr>
-      <w:r>
-        <w:rPr>
-          <w:rStyle w:val="Jegyzethivatkozs"/>
-        </w:rPr>
-        <w:annotationRef/>
-      </w:r>
-      <w:r>
-        <w:t>Kitölteni</w:t>
-      </w:r>
-    </w:p>
-  </w:comment>
-  <w:comment w:id="1" w:author="Sebő Balázs" w:date="2016-10-10T19:08:00Z" w:initials="S.B.">
-    <w:p>
-      <w:pPr>
-        <w:pStyle w:val="Jegyzetszveg"/>
-      </w:pPr>
-      <w:r>
-        <w:rPr>
-          <w:rStyle w:val="Jegyzethivatkozs"/>
-        </w:rPr>
-        <w:annotationRef/>
-      </w:r>
-      <w:r>
-        <w:t>Megbeszélni, kibővíteni</w:t>
-      </w:r>
-    </w:p>
-  </w:comment>
-  <w:comment w:id="2" w:author="Sebő Balázs" w:date="2016-10-10T19:08:00Z" w:initials="S.B.">
-    <w:p>
-      <w:pPr>
-        <w:pStyle w:val="Jegyzetszveg"/>
-      </w:pPr>
-      <w:r>
-        <w:rPr>
-          <w:rStyle w:val="Jegyzethivatkozs"/>
-        </w:rPr>
-        <w:annotationRef/>
-      </w:r>
-      <w:r>
-        <w:t>Megbeszélni a nyelvet és a tárolási módot</w:t>
-      </w:r>
-    </w:p>
-  </w:comment>
-</w:comments>
-</file>
-
-<file path=word/commentsExtended.xml><?xml version="1.0" encoding="utf-8"?>
-<w15:commentsEx xmlns:wpc="http://schemas.microsoft.com/office/word/2010/wordprocessingCanvas" xmlns:cx="http://schemas.microsoft.com/office/drawing/2014/chartex" xmlns:cx1="http://schemas.microsoft.com/office/drawing/2015/9/8/chartex" xmlns:cx2="http://schemas.microsoft.com/office/drawing/2015/10/21/chartex" xmlns:mc="http://schemas.openxmlformats.org/markup-compatibility/2006" xmlns:o="urn:schemas-microsoft-com:office:office" xmlns:r="http://schemas.openxmlformats.org/officeDocument/2006/relationships" xmlns:m="http://schemas.openxmlformats.org/officeDocument/2006/math" xmlns:v="urn:schemas-microsoft-com:vml" xmlns:wp14="http://schemas.microsoft.com/office/word/2010/wordprocessingDrawing" xmlns:wp="http://schemas.openxmlformats.org/drawingml/2006/wordprocessingDrawing" xmlns:w10="urn:schemas-microsoft-com:office:word" xmlns:w="http://schemas.openxmlformats.org/wordprocessingml/2006/main" xmlns:w14="http://schemas.microsoft.com/office/word/2010/wordml" xmlns:w15="http://schemas.microsoft.com/office/word/2012/wordml" xmlns:w16se="http://schemas.microsoft.com/office/word/2015/wordml/symex" xmlns:wpg="http://schemas.microsoft.com/office/word/2010/wordprocessingGroup" xmlns:wpi="http://schemas.microsoft.com/office/word/2010/wordprocessingInk" xmlns:wne="http://schemas.microsoft.com/office/word/2006/wordml" xmlns:wps="http://schemas.microsoft.com/office/word/2010/wordprocessingShape" mc:Ignorable="w14 w15 w16se wp14">
-  <w15:commentEx w15:paraId="24AF09F4" w15:done="1"/>
-  <w15:commentEx w15:paraId="72A83F56" w15:done="1"/>
-  <w15:commentEx w15:paraId="3B92A879" w15:done="1"/>
-</w15:commentsEx>
-</file>
-
 <file path=word/numbering.xml><?xml version="1.0" encoding="utf-8"?>
-<w:numbering xmlns:wpc="http://schemas.microsoft.com/office/word/2010/wordprocessingCanvas" xmlns:cx="http://schemas.microsoft.com/office/drawing/2014/chartex" xmlns:cx1="http://schemas.microsoft.com/office/drawing/2015/9/8/chartex" xmlns:cx2="http://schemas.microsoft.com/office/drawing/2015/10/21/chartex" xmlns:mc="http://schemas.openxmlformats.org/markup-compatibility/2006" xmlns:o="urn:schemas-microsoft-com:office:office" xmlns:r="http://schemas.openxmlformats.org/officeDocument/2006/relationships" xmlns:m="http://schemas.openxmlformats.org/officeDocument/2006/math" xmlns:v="urn:schemas-microsoft-com:vml" xmlns:wp14="http://schemas.microsoft.com/office/word/2010/wordprocessingDrawing" xmlns:wp="http://schemas.openxmlformats.org/drawingml/2006/wordprocessingDrawing" xmlns:w10="urn:schemas-microsoft-com:office:word" xmlns:w="http://schemas.openxmlformats.org/wordprocessingml/2006/main" xmlns:w14="http://schemas.microsoft.com/office/word/2010/wordml" xmlns:w15="http://schemas.microsoft.com/office/word/2012/wordml" xmlns:w16se="http://schemas.microsoft.com/office/word/2015/wordml/symex" xmlns:wpg="http://schemas.microsoft.com/office/word/2010/wordprocessingGroup" xmlns:wpi="http://schemas.microsoft.com/office/word/2010/wordprocessingInk" xmlns:wne="http://schemas.microsoft.com/office/word/2006/wordml" xmlns:wps="http://schemas.microsoft.com/office/word/2010/wordprocessingShape" mc:Ignorable="w14 w15 w16se wp14">
+<w:numbering xmlns:wpc="http://schemas.microsoft.com/office/word/2010/wordprocessingCanvas" xmlns:cx="http://schemas.microsoft.com/office/drawing/2014/chartex" xmlns:mc="http://schemas.openxmlformats.org/markup-compatibility/2006" xmlns:o="urn:schemas-microsoft-com:office:office" xmlns:r="http://schemas.openxmlformats.org/officeDocument/2006/relationships" xmlns:m="http://schemas.openxmlformats.org/officeDocument/2006/math" xmlns:v="urn:schemas-microsoft-com:vml" xmlns:wp14="http://schemas.microsoft.com/office/word/2010/wordprocessingDrawing" xmlns:wp="http://schemas.openxmlformats.org/drawingml/2006/wordprocessingDrawing" xmlns:w10="urn:schemas-microsoft-com:office:word" xmlns:w="http://schemas.openxmlformats.org/wordprocessingml/2006/main" xmlns:w14="http://schemas.microsoft.com/office/word/2010/wordml" xmlns:w15="http://schemas.microsoft.com/office/word/2012/wordml" xmlns:w16se="http://schemas.microsoft.com/office/word/2015/wordml/symex" xmlns:wpg="http://schemas.microsoft.com/office/word/2010/wordprocessingGroup" xmlns:wpi="http://schemas.microsoft.com/office/word/2010/wordprocessingInk" xmlns:wne="http://schemas.microsoft.com/office/word/2006/wordml" xmlns:wps="http://schemas.microsoft.com/office/word/2010/wordprocessingShape" mc:Ignorable="w14 w15 w16se wp14">
   <w:abstractNum w:abstractNumId="0" w15:restartNumberingAfterBreak="0">
     <w:nsid w:val="00626BA8"/>
     <w:multiLevelType w:val="hybridMultilevel"/>
@@ -1600,14 +1436,6 @@
 </w:numbering>
 </file>
 
-<file path=word/people.xml><?xml version="1.0" encoding="utf-8"?>
-<w15:people xmlns:wpc="http://schemas.microsoft.com/office/word/2010/wordprocessingCanvas" xmlns:cx="http://schemas.microsoft.com/office/drawing/2014/chartex" xmlns:cx1="http://schemas.microsoft.com/office/drawing/2015/9/8/chartex" xmlns:cx2="http://schemas.microsoft.com/office/drawing/2015/10/21/chartex" xmlns:mc="http://schemas.openxmlformats.org/markup-compatibility/2006" xmlns:o="urn:schemas-microsoft-com:office:office" xmlns:r="http://schemas.openxmlformats.org/officeDocument/2006/relationships" xmlns:m="http://schemas.openxmlformats.org/officeDocument/2006/math" xmlns:v="urn:schemas-microsoft-com:vml" xmlns:wp14="http://schemas.microsoft.com/office/word/2010/wordprocessingDrawing" xmlns:wp="http://schemas.openxmlformats.org/drawingml/2006/wordprocessingDrawing" xmlns:w10="urn:schemas-microsoft-com:office:word" xmlns:w="http://schemas.openxmlformats.org/wordprocessingml/2006/main" xmlns:w14="http://schemas.microsoft.com/office/word/2010/wordml" xmlns:w15="http://schemas.microsoft.com/office/word/2012/wordml" xmlns:w16se="http://schemas.microsoft.com/office/word/2015/wordml/symex" xmlns:wpg="http://schemas.microsoft.com/office/word/2010/wordprocessingGroup" xmlns:wpi="http://schemas.microsoft.com/office/word/2010/wordprocessingInk" xmlns:wne="http://schemas.microsoft.com/office/word/2006/wordml" xmlns:wps="http://schemas.microsoft.com/office/word/2010/wordprocessingShape" mc:Ignorable="w14 w15 w16se wp14">
-  <w15:person w15:author="Sebő Balázs">
-    <w15:presenceInfo w15:providerId="None" w15:userId="Sebő Balázs"/>
-  </w15:person>
-</w15:people>
-</file>
-
 <file path=word/styles.xml><?xml version="1.0" encoding="utf-8"?>
 <w:styles xmlns:mc="http://schemas.openxmlformats.org/markup-compatibility/2006" xmlns:r="http://schemas.openxmlformats.org/officeDocument/2006/relationships" xmlns:w="http://schemas.openxmlformats.org/wordprocessingml/2006/main" xmlns:w14="http://schemas.microsoft.com/office/word/2010/wordml" xmlns:w15="http://schemas.microsoft.com/office/word/2012/wordml" xmlns:w16se="http://schemas.microsoft.com/office/word/2015/wordml/symex" mc:Ignorable="w14 w15 w16se">
   <w:docDefaults>
@@ -1625,7 +1453,7 @@
       </w:pPr>
     </w:pPrDefault>
   </w:docDefaults>
-  <w:latentStyles w:defLockedState="0" w:defUIPriority="99" w:defSemiHidden="0" w:defUnhideWhenUsed="0" w:defQFormat="0" w:count="373">
+  <w:latentStyles w:defLockedState="0" w:defUIPriority="99" w:defSemiHidden="0" w:defUnhideWhenUsed="0" w:defQFormat="0" w:count="371">
     <w:lsdException w:name="Normal" w:uiPriority="0" w:qFormat="1"/>
     <w:lsdException w:name="heading 1" w:uiPriority="9" w:qFormat="1"/>
     <w:lsdException w:name="heading 2" w:semiHidden="1" w:uiPriority="9" w:unhideWhenUsed="1" w:qFormat="1"/>
@@ -1731,6 +1559,7 @@
     <w:lsdException w:name="HTML Sample" w:semiHidden="1" w:unhideWhenUsed="1"/>
     <w:lsdException w:name="HTML Typewriter" w:semiHidden="1" w:unhideWhenUsed="1"/>
     <w:lsdException w:name="HTML Variable" w:semiHidden="1" w:unhideWhenUsed="1"/>
+    <w:lsdException w:name="Normal Table" w:semiHidden="1" w:unhideWhenUsed="1"/>
     <w:lsdException w:name="annotation subject" w:semiHidden="1" w:unhideWhenUsed="1"/>
     <w:lsdException w:name="No List" w:semiHidden="1" w:unhideWhenUsed="1"/>
     <w:lsdException w:name="Outline List 1" w:semiHidden="1" w:unhideWhenUsed="1"/>
@@ -1776,9 +1605,11 @@
     <w:lsdException w:name="Table Subtle 1" w:semiHidden="1" w:unhideWhenUsed="1"/>
     <w:lsdException w:name="Table Subtle 2" w:semiHidden="1" w:unhideWhenUsed="1"/>
     <w:lsdException w:name="Table Web 1" w:semiHidden="1" w:unhideWhenUsed="1"/>
+    <w:lsdException w:name="Table Web 2" w:semiHidden="1" w:unhideWhenUsed="1"/>
     <w:lsdException w:name="Table Web 3" w:semiHidden="1" w:unhideWhenUsed="1"/>
     <w:lsdException w:name="Balloon Text" w:semiHidden="1" w:unhideWhenUsed="1"/>
     <w:lsdException w:name="Table Grid" w:uiPriority="39"/>
+    <w:lsdException w:name="Table Theme" w:semiHidden="1" w:unhideWhenUsed="1"/>
     <w:lsdException w:name="Placeholder Text" w:semiHidden="1"/>
     <w:lsdException w:name="No Spacing" w:uiPriority="1" w:qFormat="1"/>
     <w:lsdException w:name="Light Shading" w:uiPriority="60"/>
@@ -1994,21 +1825,19 @@
     <w:lsdException w:name="List Table 5 Dark Accent 6" w:uiPriority="50"/>
     <w:lsdException w:name="List Table 6 Colorful Accent 6" w:uiPriority="51"/>
     <w:lsdException w:name="List Table 7 Colorful Accent 6" w:uiPriority="52"/>
-    <w:lsdException w:name="Mention" w:semiHidden="1" w:unhideWhenUsed="1"/>
-    <w:lsdException w:name="Smart Hyperlink" w:semiHidden="1" w:unhideWhenUsed="1"/>
   </w:latentStyles>
-  <w:style w:type="paragraph" w:default="1" w:styleId="Norml">
+  <w:style w:type="paragraph" w:default="1" w:styleId="Normal">
     <w:name w:val="Normal"/>
     <w:qFormat/>
     <w:rPr>
       <w:lang w:val="hu-HU"/>
     </w:rPr>
   </w:style>
-  <w:style w:type="paragraph" w:styleId="Cmsor1">
+  <w:style w:type="paragraph" w:styleId="Heading1">
     <w:name w:val="heading 1"/>
-    <w:basedOn w:val="Norml"/>
-    <w:next w:val="Norml"/>
-    <w:link w:val="Cmsor1Char"/>
+    <w:basedOn w:val="Normal"/>
+    <w:next w:val="Normal"/>
+    <w:link w:val="Heading1Char"/>
     <w:uiPriority w:val="9"/>
     <w:qFormat/>
     <w:rsid w:val="002751FB"/>
@@ -2025,13 +1854,13 @@
       <w:szCs w:val="32"/>
     </w:rPr>
   </w:style>
-  <w:style w:type="character" w:default="1" w:styleId="Bekezdsalapbettpusa">
+  <w:style w:type="character" w:default="1" w:styleId="DefaultParagraphFont">
     <w:name w:val="Default Paragraph Font"/>
     <w:uiPriority w:val="1"/>
     <w:semiHidden/>
     <w:unhideWhenUsed/>
   </w:style>
-  <w:style w:type="table" w:default="1" w:styleId="Normltblzat">
+  <w:style w:type="table" w:default="1" w:styleId="TableNormal">
     <w:name w:val="Normal Table"/>
     <w:uiPriority w:val="99"/>
     <w:semiHidden/>
@@ -2046,15 +1875,15 @@
       </w:tblCellMar>
     </w:tblPr>
   </w:style>
-  <w:style w:type="numbering" w:default="1" w:styleId="Nemlista">
+  <w:style w:type="numbering" w:default="1" w:styleId="NoList">
     <w:name w:val="No List"/>
     <w:uiPriority w:val="99"/>
     <w:semiHidden/>
     <w:unhideWhenUsed/>
   </w:style>
-  <w:style w:type="paragraph" w:styleId="NormlWeb">
+  <w:style w:type="paragraph" w:styleId="NormalWeb">
     <w:name w:val="Normal (Web)"/>
-    <w:basedOn w:val="Norml"/>
+    <w:basedOn w:val="Normal"/>
     <w:uiPriority w:val="99"/>
     <w:semiHidden/>
     <w:unhideWhenUsed/>
@@ -2069,9 +1898,9 @@
       <w:lang w:val="en-US"/>
     </w:rPr>
   </w:style>
-  <w:style w:type="paragraph" w:styleId="Listaszerbekezds">
+  <w:style w:type="paragraph" w:styleId="ListParagraph">
     <w:name w:val="List Paragraph"/>
-    <w:basedOn w:val="Norml"/>
+    <w:basedOn w:val="Normal"/>
     <w:uiPriority w:val="34"/>
     <w:qFormat/>
     <w:rsid w:val="00104C90"/>
@@ -2080,11 +1909,11 @@
       <w:contextualSpacing/>
     </w:pPr>
   </w:style>
-  <w:style w:type="paragraph" w:styleId="Cm">
+  <w:style w:type="paragraph" w:styleId="Title">
     <w:name w:val="Title"/>
-    <w:basedOn w:val="Norml"/>
-    <w:next w:val="Norml"/>
-    <w:link w:val="CmChar"/>
+    <w:basedOn w:val="Normal"/>
+    <w:next w:val="Normal"/>
+    <w:link w:val="TitleChar"/>
     <w:uiPriority w:val="10"/>
     <w:qFormat/>
     <w:rsid w:val="002751FB"/>
@@ -2100,10 +1929,10 @@
       <w:szCs w:val="56"/>
     </w:rPr>
   </w:style>
-  <w:style w:type="character" w:customStyle="1" w:styleId="CmChar">
-    <w:name w:val="Cím Char"/>
-    <w:basedOn w:val="Bekezdsalapbettpusa"/>
-    <w:link w:val="Cm"/>
+  <w:style w:type="character" w:customStyle="1" w:styleId="TitleChar">
+    <w:name w:val="Title Char"/>
+    <w:basedOn w:val="DefaultParagraphFont"/>
+    <w:link w:val="Title"/>
     <w:uiPriority w:val="10"/>
     <w:rsid w:val="002751FB"/>
     <w:rPr>
@@ -2115,11 +1944,11 @@
       <w:lang w:val="hu-HU"/>
     </w:rPr>
   </w:style>
-  <w:style w:type="paragraph" w:styleId="Alcm">
+  <w:style w:type="paragraph" w:styleId="Subtitle">
     <w:name w:val="Subtitle"/>
-    <w:basedOn w:val="Norml"/>
-    <w:next w:val="Norml"/>
-    <w:link w:val="AlcmChar"/>
+    <w:basedOn w:val="Normal"/>
+    <w:next w:val="Normal"/>
+    <w:link w:val="SubtitleChar"/>
     <w:uiPriority w:val="11"/>
     <w:qFormat/>
     <w:rsid w:val="002751FB"/>
@@ -2134,10 +1963,10 @@
       <w:spacing w:val="15"/>
     </w:rPr>
   </w:style>
-  <w:style w:type="character" w:customStyle="1" w:styleId="AlcmChar">
-    <w:name w:val="Alcím Char"/>
-    <w:basedOn w:val="Bekezdsalapbettpusa"/>
-    <w:link w:val="Alcm"/>
+  <w:style w:type="character" w:customStyle="1" w:styleId="SubtitleChar">
+    <w:name w:val="Subtitle Char"/>
+    <w:basedOn w:val="DefaultParagraphFont"/>
+    <w:link w:val="Subtitle"/>
     <w:uiPriority w:val="11"/>
     <w:rsid w:val="002751FB"/>
     <w:rPr>
@@ -2147,10 +1976,10 @@
       <w:lang w:val="hu-HU"/>
     </w:rPr>
   </w:style>
-  <w:style w:type="character" w:customStyle="1" w:styleId="Cmsor1Char">
-    <w:name w:val="Címsor 1 Char"/>
-    <w:basedOn w:val="Bekezdsalapbettpusa"/>
-    <w:link w:val="Cmsor1"/>
+  <w:style w:type="character" w:customStyle="1" w:styleId="Heading1Char">
+    <w:name w:val="Heading 1 Char"/>
+    <w:basedOn w:val="DefaultParagraphFont"/>
+    <w:link w:val="Heading1"/>
     <w:uiPriority w:val="9"/>
     <w:rsid w:val="002751FB"/>
     <w:rPr>
@@ -2161,9 +1990,9 @@
       <w:lang w:val="hu-HU"/>
     </w:rPr>
   </w:style>
-  <w:style w:type="table" w:styleId="Rcsostblzat">
+  <w:style w:type="table" w:styleId="TableGrid">
     <w:name w:val="Table Grid"/>
-    <w:basedOn w:val="Normltblzat"/>
+    <w:basedOn w:val="TableNormal"/>
     <w:uiPriority w:val="39"/>
     <w:rsid w:val="00EA19F7"/>
     <w:pPr>
@@ -2180,9 +2009,9 @@
       </w:tblBorders>
     </w:tblPr>
   </w:style>
-  <w:style w:type="character" w:styleId="Jegyzethivatkozs">
+  <w:style w:type="character" w:styleId="CommentReference">
     <w:name w:val="annotation reference"/>
-    <w:basedOn w:val="Bekezdsalapbettpusa"/>
+    <w:basedOn w:val="DefaultParagraphFont"/>
     <w:uiPriority w:val="99"/>
     <w:semiHidden/>
     <w:unhideWhenUsed/>
@@ -2192,10 +2021,10 @@
       <w:szCs w:val="16"/>
     </w:rPr>
   </w:style>
-  <w:style w:type="paragraph" w:styleId="Jegyzetszveg">
+  <w:style w:type="paragraph" w:styleId="CommentText">
     <w:name w:val="annotation text"/>
-    <w:basedOn w:val="Norml"/>
-    <w:link w:val="JegyzetszvegChar"/>
+    <w:basedOn w:val="Normal"/>
+    <w:link w:val="CommentTextChar"/>
     <w:uiPriority w:val="99"/>
     <w:semiHidden/>
     <w:unhideWhenUsed/>
@@ -2208,10 +2037,10 @@
       <w:szCs w:val="20"/>
     </w:rPr>
   </w:style>
-  <w:style w:type="character" w:customStyle="1" w:styleId="JegyzetszvegChar">
-    <w:name w:val="Jegyzetszöveg Char"/>
-    <w:basedOn w:val="Bekezdsalapbettpusa"/>
-    <w:link w:val="Jegyzetszveg"/>
+  <w:style w:type="character" w:customStyle="1" w:styleId="CommentTextChar">
+    <w:name w:val="Comment Text Char"/>
+    <w:basedOn w:val="DefaultParagraphFont"/>
+    <w:link w:val="CommentText"/>
     <w:uiPriority w:val="99"/>
     <w:semiHidden/>
     <w:rsid w:val="005F4316"/>
@@ -2221,11 +2050,11 @@
       <w:lang w:val="hu-HU"/>
     </w:rPr>
   </w:style>
-  <w:style w:type="paragraph" w:styleId="Megjegyzstrgya">
+  <w:style w:type="paragraph" w:styleId="CommentSubject">
     <w:name w:val="annotation subject"/>
-    <w:basedOn w:val="Jegyzetszveg"/>
-    <w:next w:val="Jegyzetszveg"/>
-    <w:link w:val="MegjegyzstrgyaChar"/>
+    <w:basedOn w:val="CommentText"/>
+    <w:next w:val="CommentText"/>
+    <w:link w:val="CommentSubjectChar"/>
     <w:uiPriority w:val="99"/>
     <w:semiHidden/>
     <w:unhideWhenUsed/>
@@ -2235,10 +2064,10 @@
       <w:bCs/>
     </w:rPr>
   </w:style>
-  <w:style w:type="character" w:customStyle="1" w:styleId="MegjegyzstrgyaChar">
-    <w:name w:val="Megjegyzés tárgya Char"/>
-    <w:basedOn w:val="JegyzetszvegChar"/>
-    <w:link w:val="Megjegyzstrgya"/>
+  <w:style w:type="character" w:customStyle="1" w:styleId="CommentSubjectChar">
+    <w:name w:val="Comment Subject Char"/>
+    <w:basedOn w:val="CommentTextChar"/>
+    <w:link w:val="CommentSubject"/>
     <w:uiPriority w:val="99"/>
     <w:semiHidden/>
     <w:rsid w:val="005F4316"/>
@@ -2250,10 +2079,10 @@
       <w:lang w:val="hu-HU"/>
     </w:rPr>
   </w:style>
-  <w:style w:type="paragraph" w:styleId="Buborkszveg">
+  <w:style w:type="paragraph" w:styleId="BalloonText">
     <w:name w:val="Balloon Text"/>
-    <w:basedOn w:val="Norml"/>
-    <w:link w:val="BuborkszvegChar"/>
+    <w:basedOn w:val="Normal"/>
+    <w:link w:val="BalloonTextChar"/>
     <w:uiPriority w:val="99"/>
     <w:semiHidden/>
     <w:unhideWhenUsed/>
@@ -2267,10 +2096,10 @@
       <w:szCs w:val="18"/>
     </w:rPr>
   </w:style>
-  <w:style w:type="character" w:customStyle="1" w:styleId="BuborkszvegChar">
-    <w:name w:val="Buborékszöveg Char"/>
-    <w:basedOn w:val="Bekezdsalapbettpusa"/>
-    <w:link w:val="Buborkszveg"/>
+  <w:style w:type="character" w:customStyle="1" w:styleId="BalloonTextChar">
+    <w:name w:val="Balloon Text Char"/>
+    <w:basedOn w:val="DefaultParagraphFont"/>
+    <w:link w:val="BalloonText"/>
     <w:uiPriority w:val="99"/>
     <w:semiHidden/>
     <w:rsid w:val="005F4316"/>

</xml_diff>